<commit_message>
updates to parameter descriptions
</commit_message>
<xml_diff>
--- a/BulkLoading/BulkLoadPrepToolboxREADME.docx
+++ b/BulkLoading/BulkLoadPrepToolboxREADME.docx
@@ -21,61 +21,89 @@
         <w:t>The bulk load prep toolbox</w:t>
       </w:r>
       <w:r>
-        <w:t xml:space="preserve"> contains custom Python tools that are intended to increase the efficiency of data preparation prior to bulk loading into </w:t>
+        <w:t xml:space="preserve"> contains custom Python tools that are intended to increase the efficiency of data preparation prio</w:t>
+      </w:r>
+      <w:r>
+        <w:t xml:space="preserve">r to bulk loading into </w:t>
       </w:r>
       <w:proofErr w:type="spellStart"/>
       <w:r>
         <w:t>Biotics</w:t>
       </w:r>
       <w:proofErr w:type="spellEnd"/>
-      <w:r>
-        <w:t>.</w:t>
+    </w:p>
+    <w:p>
+      <w:pPr>
+        <w:pStyle w:val="NoSpacing"/>
+      </w:pPr>
+      <w:r>
+        <w:t xml:space="preserve">Toolbox name: </w:t>
+      </w:r>
+      <w:proofErr w:type="spellStart"/>
+      <w:r>
+        <w:t>BulkLoadPrepToolbox.pyt</w:t>
+      </w:r>
+      <w:proofErr w:type="spellEnd"/>
+    </w:p>
+    <w:p>
+      <w:pPr>
+        <w:pStyle w:val="NoSpacing"/>
+      </w:pPr>
+      <w:r>
+        <w:t xml:space="preserve">Toolbox access: </w:t>
+      </w:r>
+      <w:r>
+        <w:t>https://github.com/PNHP/DataManagement/tree/master/BulkLoading</w:t>
+      </w:r>
+    </w:p>
+    <w:p>
+      <w:pPr>
+        <w:pStyle w:val="NoSpacing"/>
+      </w:pPr>
+      <w:r>
+        <w:t>Version</w:t>
+      </w:r>
+      <w:r>
+        <w:t xml:space="preserve"> 1.0</w:t>
+      </w:r>
+      <w:r>
+        <w:t xml:space="preserve"> release date: 01/02/2019</w:t>
+      </w:r>
+    </w:p>
+    <w:p>
+      <w:pPr>
+        <w:pStyle w:val="NoSpacing"/>
+      </w:pPr>
+      <w:r>
+        <w:t>Author: Molly Moore, Pennsylvania Natural Heritage Program</w:t>
       </w:r>
     </w:p>
     <w:p>
       <w:pPr>
         <w:pStyle w:val="Heading2"/>
-      </w:pPr>
-      <w:r>
-        <w:t>EO/SF Separation Distance Analysis</w:t>
-      </w:r>
-      <w:r>
-        <w:t xml:space="preserve"> Tools</w:t>
-      </w:r>
-      <w:bookmarkStart w:id="0" w:name="_GoBack"/>
-      <w:bookmarkEnd w:id="0"/>
-    </w:p>
-    <w:p>
-      <w:pPr>
-        <w:pStyle w:val="Heading3"/>
-      </w:pPr>
-      <w:r>
-        <w:t>PURPOSE</w:t>
-      </w:r>
-      <w:r>
-        <w:t xml:space="preserve"> OF TOOL</w:t>
-      </w:r>
-    </w:p>
-    <w:p>
-      <w:pPr>
-        <w:pStyle w:val="NoSpacing"/>
         <w:numPr>
           <w:ilvl w:val="0"/>
-          <w:numId w:val="7"/>
+          <w:numId w:val="8"/>
         </w:numPr>
       </w:pPr>
       <w:r>
-        <w:t>Used to prepare feature class</w:t>
-      </w:r>
-      <w:r>
-        <w:t xml:space="preserve">es and/or </w:t>
+        <w:t>Separation Distance Analysis</w:t>
+      </w:r>
+      <w:r>
+        <w:t xml:space="preserve"> Tools</w:t>
+      </w:r>
+    </w:p>
+    <w:p>
+      <w:pPr>
+        <w:pStyle w:val="Subtitle"/>
+        <w:ind w:left="720"/>
+      </w:pPr>
+      <w:r>
+        <w:t xml:space="preserve">The aquatic and terrestrial separation distance analysis tools are used to prepare feature classes and/or </w:t>
       </w:r>
       <w:proofErr w:type="spellStart"/>
       <w:r>
-        <w:t>shapefile</w:t>
-      </w:r>
-      <w:r>
-        <w:t>s</w:t>
+        <w:t>shapefiles</w:t>
       </w:r>
       <w:proofErr w:type="spellEnd"/>
       <w:r>
@@ -87,27 +115,25 @@
       </w:r>
       <w:proofErr w:type="spellEnd"/>
       <w:r>
-        <w:t xml:space="preserve"> by assigning an existing EOID</w:t>
-      </w:r>
-      <w:r>
-        <w:t>/SFID</w:t>
-      </w:r>
-      <w:r>
-        <w:t xml:space="preserve"> or new EO</w:t>
-      </w:r>
-      <w:r>
-        <w:t>/SF</w:t>
-      </w:r>
-      <w:r>
-        <w:t xml:space="preserve"> grouping string to observations based on separation distance.</w:t>
+        <w:t xml:space="preserve"> by assigning an existing EOID/SFID or new EO/SF grouping string to observations based on separation distance.</w:t>
       </w:r>
     </w:p>
     <w:p>
       <w:pPr>
         <w:pStyle w:val="Heading3"/>
-      </w:pPr>
-      <w:r>
-        <w:t>DATA NEEDED TO RUN EO/SF ASSIGN TOOL</w:t>
+        <w:numPr>
+          <w:ilvl w:val="1"/>
+          <w:numId w:val="8"/>
+        </w:numPr>
+      </w:pPr>
+      <w:r>
+        <w:t>Data Needed to Run</w:t>
+      </w:r>
+      <w:r>
+        <w:t xml:space="preserve"> the Aquatic and</w:t>
+      </w:r>
+      <w:r>
+        <w:t xml:space="preserve"> Terrestrial Separation Distance Analysis Tool</w:t>
       </w:r>
     </w:p>
     <w:p>
@@ -119,7 +145,13 @@
         </w:numPr>
       </w:pPr>
       <w:r>
-        <w:t>Spatial dataset</w:t>
+        <w:t>One or more s</w:t>
+      </w:r>
+      <w:r>
+        <w:t>patial dataset</w:t>
+      </w:r>
+      <w:r>
+        <w:t>s</w:t>
       </w:r>
       <w:r>
         <w:t xml:space="preserve"> (feature class or </w:t>
@@ -133,7 +165,13 @@
         <w:t>)</w:t>
       </w:r>
       <w:r>
-        <w:t xml:space="preserve"> of observations intended for bulk load. </w:t>
+        <w:t xml:space="preserve"> of observations intended for bulk load</w:t>
+      </w:r>
+      <w:r>
+        <w:t xml:space="preserve"> (must be projected into a metric coordinate system)</w:t>
+      </w:r>
+      <w:r>
+        <w:t xml:space="preserve">. </w:t>
       </w:r>
       <w:r>
         <w:t>T</w:t>
@@ -154,7 +192,36 @@
         <w:t>A f</w:t>
       </w:r>
       <w:r>
-        <w:t>ield named ‘SNAME’ to include scientific name of species</w:t>
+        <w:t xml:space="preserve">ield </w:t>
+      </w:r>
+      <w:r>
+        <w:t>that uniquely identifies each species</w:t>
+      </w:r>
+      <w:r>
+        <w:t xml:space="preserve"> using the same values as the </w:t>
+      </w:r>
+      <w:proofErr w:type="spellStart"/>
+      <w:r>
+        <w:t>Biotics</w:t>
+      </w:r>
+      <w:proofErr w:type="spellEnd"/>
+      <w:r>
+        <w:t xml:space="preserve"> datasets.</w:t>
+      </w:r>
+    </w:p>
+    <w:p>
+      <w:pPr>
+        <w:pStyle w:val="NoSpacing"/>
+        <w:numPr>
+          <w:ilvl w:val="1"/>
+          <w:numId w:val="3"/>
+        </w:numPr>
+      </w:pPr>
+      <w:r>
+        <w:t>A field that designates the species separation distance in kilometers</w:t>
+      </w:r>
+      <w:r>
+        <w:t>.</w:t>
       </w:r>
     </w:p>
     <w:p>
@@ -166,10 +233,15 @@
         </w:numPr>
       </w:pPr>
       <w:r>
-        <w:t>Table of separation distance values for species present in spatial dataset</w:t>
-      </w:r>
-      <w:r>
-        <w:t>. This dataset must include:</w:t>
+        <w:t xml:space="preserve">Existing EO Reps spatial dataset (feature class or </w:t>
+      </w:r>
+      <w:proofErr w:type="spellStart"/>
+      <w:r>
+        <w:t>shapefile</w:t>
+      </w:r>
+      <w:proofErr w:type="spellEnd"/>
+      <w:r>
+        <w:t>).  This dataset must include:</w:t>
       </w:r>
     </w:p>
     <w:p>
@@ -181,7 +253,7 @@
         </w:numPr>
       </w:pPr>
       <w:r>
-        <w:t>A field named ‘SNAME’ with scientific name of species</w:t>
+        <w:t>EOID field.</w:t>
       </w:r>
     </w:p>
     <w:p>
@@ -193,15 +265,7 @@
         </w:numPr>
       </w:pPr>
       <w:r>
-        <w:t>A field named ‘</w:t>
-      </w:r>
-      <w:proofErr w:type="spellStart"/>
-      <w:r>
-        <w:t>sep_dist_km</w:t>
-      </w:r>
-      <w:proofErr w:type="spellEnd"/>
-      <w:r>
-        <w:t>’ that includes the separation distance for the species in kilometers</w:t>
+        <w:t>A field that uniquely identifies species using the same values as the input observation datasets.</w:t>
       </w:r>
     </w:p>
     <w:p>
@@ -213,7 +277,15 @@
         </w:numPr>
       </w:pPr>
       <w:r>
-        <w:t>Geodatabase containing existing source features in three feature classes named:</w:t>
+        <w:t xml:space="preserve">Existing source feature point, line, and polygon spatial datasets (feature classes or </w:t>
+      </w:r>
+      <w:proofErr w:type="spellStart"/>
+      <w:r>
+        <w:t>shapefiles</w:t>
+      </w:r>
+      <w:proofErr w:type="spellEnd"/>
+      <w:r>
+        <w:t>). These datasets must include:</w:t>
       </w:r>
     </w:p>
     <w:p>
@@ -224,13 +296,11 @@
           <w:numId w:val="3"/>
         </w:numPr>
       </w:pPr>
-      <w:proofErr w:type="spellStart"/>
-      <w:r>
-        <w:t>eo_sourcept</w:t>
-      </w:r>
-      <w:proofErr w:type="spellEnd"/>
-      <w:r>
-        <w:t xml:space="preserve"> – for source points</w:t>
+      <w:r>
+        <w:t xml:space="preserve">SFID </w:t>
+      </w:r>
+      <w:r>
+        <w:t>field.</w:t>
       </w:r>
     </w:p>
     <w:p>
@@ -241,231 +311,500 @@
           <w:numId w:val="3"/>
         </w:numPr>
       </w:pPr>
+      <w:r>
+        <w:t>A field that uniquely identifies species using the same values as the input observation datasets.</w:t>
+      </w:r>
+    </w:p>
+    <w:p>
+      <w:pPr>
+        <w:pStyle w:val="Heading3"/>
+        <w:tabs>
+          <w:tab w:val="left" w:pos="810"/>
+        </w:tabs>
+        <w:ind w:firstLine="360"/>
+      </w:pPr>
+      <w:r>
+        <w:t xml:space="preserve">1.2 </w:t>
+      </w:r>
+      <w:r>
+        <w:tab/>
+      </w:r>
+      <w:r>
+        <w:t>Additional Data Needed to Run the Aquatic Separation Distance Analysis Tool</w:t>
+      </w:r>
+    </w:p>
+    <w:p>
+      <w:pPr>
+        <w:pStyle w:val="ListParagraph"/>
+        <w:numPr>
+          <w:ilvl w:val="0"/>
+          <w:numId w:val="3"/>
+        </w:numPr>
+      </w:pPr>
+      <w:r>
+        <w:t xml:space="preserve">NHD </w:t>
+      </w:r>
       <w:proofErr w:type="spellStart"/>
       <w:r>
-        <w:t>eo_sourceln</w:t>
+        <w:t>flowline</w:t>
       </w:r>
       <w:proofErr w:type="spellEnd"/>
       <w:r>
-        <w:t xml:space="preserve"> – for source lines</w:t>
-      </w:r>
+        <w:t xml:space="preserve"> layer</w:t>
+      </w:r>
+    </w:p>
+    <w:p>
+      <w:pPr>
+        <w:pStyle w:val="ListParagraph"/>
+        <w:numPr>
+          <w:ilvl w:val="0"/>
+          <w:numId w:val="3"/>
+        </w:numPr>
+      </w:pPr>
+      <w:r>
+        <w:t xml:space="preserve">Network dataset built on NHD </w:t>
+      </w:r>
+      <w:proofErr w:type="spellStart"/>
+      <w:r>
+        <w:t>flowlines</w:t>
+      </w:r>
+      <w:proofErr w:type="spellEnd"/>
+      <w:r>
+        <w:t xml:space="preserve"> (see Appendix 1.0)</w:t>
+      </w:r>
+    </w:p>
+    <w:p>
+      <w:pPr>
+        <w:pStyle w:val="ListParagraph"/>
+        <w:numPr>
+          <w:ilvl w:val="0"/>
+          <w:numId w:val="3"/>
+        </w:numPr>
+      </w:pPr>
+      <w:r>
+        <w:t xml:space="preserve">Optional dam/barrier point layer (must be snapped to </w:t>
+      </w:r>
+      <w:proofErr w:type="spellStart"/>
+      <w:r>
+        <w:t>flowlines</w:t>
+      </w:r>
+      <w:proofErr w:type="spellEnd"/>
+      <w:r>
+        <w:t xml:space="preserve"> – see Appendix 1.0)</w:t>
+      </w:r>
+    </w:p>
+    <w:p>
+      <w:pPr>
+        <w:pStyle w:val="ListParagraph"/>
+        <w:numPr>
+          <w:ilvl w:val="0"/>
+          <w:numId w:val="3"/>
+        </w:numPr>
+      </w:pPr>
+      <w:r>
+        <w:t>Snap distance in meters which is the distance</w:t>
+      </w:r>
+      <w:r>
+        <w:t xml:space="preserve"> to the </w:t>
+      </w:r>
+      <w:proofErr w:type="spellStart"/>
+      <w:r>
+        <w:t>flowline</w:t>
+      </w:r>
+      <w:proofErr w:type="spellEnd"/>
+      <w:r>
+        <w:t xml:space="preserve"> beyond which observations will not be </w:t>
+      </w:r>
+      <w:proofErr w:type="gramStart"/>
+      <w:r>
+        <w:t>assigned/</w:t>
+      </w:r>
+      <w:r>
+        <w:t>grouped</w:t>
+      </w:r>
+      <w:proofErr w:type="gramEnd"/>
+      <w:r>
+        <w:t>.</w:t>
+      </w:r>
+    </w:p>
+    <w:p/>
+    <w:p>
+      <w:r>
+        <w:br w:type="page"/>
+      </w:r>
+    </w:p>
+    <w:p>
+      <w:pPr>
+        <w:pStyle w:val="Heading1"/>
+      </w:pPr>
+      <w:r>
+        <w:t>Appendix 1.0 – Preparing Aquatic Network Analysis Data</w:t>
+      </w:r>
+    </w:p>
+    <w:p>
+      <w:r>
+        <w:t>The aquatic network analysis data only needs to be prepared once and then can be used for any future aquatic separation distance analyses. Store these datasets somewhere that can be accessed by those who will be using the separation distance analysis tools.</w:t>
+      </w:r>
+    </w:p>
+    <w:p>
+      <w:pPr>
+        <w:pStyle w:val="Heading2"/>
+      </w:pPr>
+      <w:r>
+        <w:t xml:space="preserve">NHD </w:t>
+      </w:r>
+      <w:proofErr w:type="spellStart"/>
+      <w:r>
+        <w:t>Flowlines</w:t>
+      </w:r>
+      <w:proofErr w:type="spellEnd"/>
     </w:p>
     <w:p>
       <w:pPr>
         <w:pStyle w:val="NoSpacing"/>
+      </w:pPr>
+      <w:r>
+        <w:t xml:space="preserve">The </w:t>
+      </w:r>
+      <w:r>
+        <w:t xml:space="preserve">NHD </w:t>
+      </w:r>
+      <w:proofErr w:type="spellStart"/>
+      <w:r>
+        <w:t>flowlines</w:t>
+      </w:r>
+      <w:proofErr w:type="spellEnd"/>
+      <w:r>
+        <w:t xml:space="preserve"> are a part of the </w:t>
+      </w:r>
+      <w:r>
+        <w:t>NHD dataset</w:t>
+      </w:r>
+      <w:r>
+        <w:t xml:space="preserve"> and</w:t>
+      </w:r>
+      <w:r>
+        <w:t xml:space="preserve"> can be downloaded </w:t>
+      </w:r>
+      <w:r>
+        <w:t xml:space="preserve">from </w:t>
+      </w:r>
+      <w:hyperlink r:id="rId6" w:history="1">
+        <w:r>
+          <w:rPr>
+            <w:rStyle w:val="Hyperlink"/>
+          </w:rPr>
+          <w:t>https://www.epa.gov/waterdata/nhdplus-national-hydrography-dataset-plus</w:t>
+        </w:r>
+      </w:hyperlink>
+    </w:p>
+    <w:p>
+      <w:pPr>
+        <w:pStyle w:val="NoSpacing"/>
+      </w:pPr>
+    </w:p>
+    <w:p>
+      <w:pPr>
+        <w:pStyle w:val="Heading2"/>
+      </w:pPr>
+      <w:r>
+        <w:t xml:space="preserve">NHD </w:t>
+      </w:r>
+      <w:proofErr w:type="spellStart"/>
+      <w:r>
+        <w:t>Flowline</w:t>
+      </w:r>
+      <w:proofErr w:type="spellEnd"/>
+      <w:r>
+        <w:t xml:space="preserve"> Network Dataset</w:t>
+      </w:r>
+      <w:r>
+        <w:t xml:space="preserve"> Preparation</w:t>
+      </w:r>
+    </w:p>
+    <w:p>
+      <w:r>
+        <w:t xml:space="preserve">The </w:t>
+      </w:r>
+      <w:proofErr w:type="spellStart"/>
+      <w:r>
+        <w:t>flowlines</w:t>
+      </w:r>
+      <w:proofErr w:type="spellEnd"/>
+      <w:r>
+        <w:t xml:space="preserve"> used in the</w:t>
+      </w:r>
+      <w:r>
+        <w:t xml:space="preserve"> Aquatic Separation Distance Analysis</w:t>
+      </w:r>
+      <w:r>
+        <w:t xml:space="preserve"> </w:t>
+      </w:r>
+      <w:r>
+        <w:t>T</w:t>
+      </w:r>
+      <w:r>
+        <w:t>ool must be made into a network dataset prior to being used as input. To create a network dataset, follow these guidelines:</w:t>
+      </w:r>
+    </w:p>
+    <w:p>
+      <w:pPr>
+        <w:pStyle w:val="ListParagraph"/>
+        <w:numPr>
+          <w:ilvl w:val="0"/>
+          <w:numId w:val="15"/>
+        </w:numPr>
+      </w:pPr>
+      <w:r>
+        <w:t xml:space="preserve">Create a new feature dataset (use same projected coordinate system as </w:t>
+      </w:r>
+      <w:proofErr w:type="spellStart"/>
+      <w:r>
+        <w:t>Biotics</w:t>
+      </w:r>
+      <w:proofErr w:type="spellEnd"/>
+      <w:r>
+        <w:t xml:space="preserve"> data)</w:t>
+      </w:r>
+      <w:r>
+        <w:t>.</w:t>
+      </w:r>
+    </w:p>
+    <w:p>
+      <w:pPr>
+        <w:pStyle w:val="ListParagraph"/>
+        <w:numPr>
+          <w:ilvl w:val="0"/>
+          <w:numId w:val="15"/>
+        </w:numPr>
+      </w:pPr>
+      <w:r>
+        <w:t xml:space="preserve">Add the NHD </w:t>
+      </w:r>
+      <w:proofErr w:type="spellStart"/>
+      <w:r>
+        <w:t>flowlines</w:t>
+      </w:r>
+      <w:proofErr w:type="spellEnd"/>
+      <w:r>
+        <w:t xml:space="preserve"> layer</w:t>
+      </w:r>
+      <w:r>
+        <w:t>.</w:t>
+      </w:r>
+    </w:p>
+    <w:p>
+      <w:pPr>
+        <w:pStyle w:val="ListParagraph"/>
+        <w:numPr>
+          <w:ilvl w:val="0"/>
+          <w:numId w:val="15"/>
+        </w:numPr>
+      </w:pPr>
+      <w:r>
+        <w:t xml:space="preserve">Right-click on the feature dataset and click New </w:t>
+      </w:r>
+      <w:r>
+        <w:sym w:font="Wingdings" w:char="F0E0"/>
+      </w:r>
+      <w:r>
+        <w:t>Network Dataset…</w:t>
+      </w:r>
+    </w:p>
+    <w:p>
+      <w:pPr>
+        <w:pStyle w:val="ListParagraph"/>
+        <w:numPr>
+          <w:ilvl w:val="0"/>
+          <w:numId w:val="15"/>
+        </w:numPr>
+      </w:pPr>
+      <w:r>
+        <w:t>Follow the steps in the Network Dataset Wizard. If you are unsure of the options to select, follow these guidelines:</w:t>
+      </w:r>
+    </w:p>
+    <w:p>
+      <w:pPr>
+        <w:pStyle w:val="ListParagraph"/>
         <w:numPr>
           <w:ilvl w:val="1"/>
-          <w:numId w:val="3"/>
+          <w:numId w:val="15"/>
         </w:numPr>
       </w:pPr>
+      <w:r>
+        <w:t xml:space="preserve">Select your </w:t>
+      </w:r>
       <w:proofErr w:type="spellStart"/>
       <w:r>
-        <w:t>eo_sourcepy</w:t>
+        <w:t>flowlines</w:t>
       </w:r>
       <w:proofErr w:type="spellEnd"/>
       <w:r>
-        <w:t xml:space="preserve"> – for source polygons</w:t>
-      </w:r>
-    </w:p>
-    <w:p>
-      <w:pPr>
-        <w:pStyle w:val="Heading3"/>
-      </w:pPr>
-      <w:r>
-        <w:t>BEST PRACTICE METHODS FOR RUNNING EO/SF ASSIGN TOOL</w:t>
-      </w:r>
-    </w:p>
-    <w:p>
-      <w:pPr>
-        <w:pStyle w:val="NoSpacing"/>
+        <w:t xml:space="preserve"> layer when asked to select the feature classes that will participate in the network dataset.</w:t>
+      </w:r>
+    </w:p>
+    <w:p>
+      <w:pPr>
+        <w:pStyle w:val="ListParagraph"/>
+        <w:numPr>
+          <w:ilvl w:val="1"/>
+          <w:numId w:val="15"/>
+        </w:numPr>
+      </w:pPr>
+      <w:r>
+        <w:t>Select No for ‘Do you want to model turns in this network?’</w:t>
+      </w:r>
+    </w:p>
+    <w:p>
+      <w:pPr>
+        <w:pStyle w:val="ListParagraph"/>
+        <w:numPr>
+          <w:ilvl w:val="1"/>
+          <w:numId w:val="15"/>
+        </w:numPr>
+      </w:pPr>
+      <w:r>
+        <w:t xml:space="preserve">Select </w:t>
+      </w:r>
+      <w:proofErr w:type="gramStart"/>
+      <w:r>
+        <w:t>None</w:t>
+      </w:r>
+      <w:proofErr w:type="gramEnd"/>
+      <w:r>
+        <w:t xml:space="preserve"> for ‘How would you like to model the elevation of your network features?’</w:t>
+      </w:r>
+    </w:p>
+    <w:p>
+      <w:pPr>
+        <w:pStyle w:val="ListParagraph"/>
+        <w:numPr>
+          <w:ilvl w:val="1"/>
+          <w:numId w:val="15"/>
+        </w:numPr>
+      </w:pPr>
+      <w:r>
+        <w:t>Select No for ‘Do you want to establish driving directions for this network dataset?’</w:t>
+      </w:r>
+    </w:p>
+    <w:p>
+      <w:pPr>
+        <w:pStyle w:val="ListParagraph"/>
+        <w:numPr>
+          <w:ilvl w:val="1"/>
+          <w:numId w:val="15"/>
+        </w:numPr>
+      </w:pPr>
+      <w:r>
+        <w:t>Select the checkbox for ‘Build Service Area Index’.</w:t>
+      </w:r>
+    </w:p>
+    <w:p>
+      <w:pPr>
+        <w:pStyle w:val="ListParagraph"/>
+        <w:numPr>
+          <w:ilvl w:val="1"/>
+          <w:numId w:val="15"/>
+        </w:numPr>
+      </w:pPr>
+      <w:r>
+        <w:t>Use default settings for the rest of the options.</w:t>
+      </w:r>
+    </w:p>
+    <w:p>
+      <w:pPr>
+        <w:pStyle w:val="Heading2"/>
+      </w:pPr>
+      <w:r>
+        <w:t>Dam/Barrier Layer</w:t>
+      </w:r>
+      <w:r>
+        <w:t xml:space="preserve"> Preparation</w:t>
+      </w:r>
+    </w:p>
+    <w:p>
+      <w:r>
+        <w:t xml:space="preserve">The Aquatic Separation Distance Analysis Tool has the option of including a barrier layer that will split assignment groups upstream and downstream of a barrier. Dams, areas of point source pollution, or other barriers to upstream and downstream movement can be included in this </w:t>
+      </w:r>
+      <w:r>
+        <w:t xml:space="preserve">layer, but all barriers must be represented as points. The point layer used as barriers must be snapped to the network </w:t>
+      </w:r>
+      <w:proofErr w:type="spellStart"/>
+      <w:r>
+        <w:t>flowlines</w:t>
+      </w:r>
+      <w:proofErr w:type="spellEnd"/>
+      <w:r>
+        <w:t xml:space="preserve"> prior to use in the tool. To snap the points to the </w:t>
+      </w:r>
+      <w:proofErr w:type="spellStart"/>
+      <w:r>
+        <w:t>flowlines</w:t>
+      </w:r>
+      <w:proofErr w:type="spellEnd"/>
+      <w:r>
+        <w:t>, take the following steps:</w:t>
+      </w:r>
+    </w:p>
+    <w:p>
+      <w:pPr>
+        <w:pStyle w:val="ListParagraph"/>
         <w:numPr>
           <w:ilvl w:val="0"/>
-          <w:numId w:val="6"/>
+          <w:numId w:val="16"/>
         </w:numPr>
       </w:pPr>
       <w:r>
-        <w:t>Create new file geodatabase &lt;name&gt;.</w:t>
-      </w:r>
-      <w:proofErr w:type="spellStart"/>
-      <w:r>
-        <w:t>gdb</w:t>
-      </w:r>
-      <w:proofErr w:type="spellEnd"/>
-    </w:p>
-    <w:p>
-      <w:pPr>
-        <w:pStyle w:val="NoSpacing"/>
+        <w:t>Open the Snap (editing) tool in ArcMap Desktop.</w:t>
+      </w:r>
+    </w:p>
+    <w:p>
+      <w:pPr>
+        <w:pStyle w:val="ListParagraph"/>
         <w:numPr>
           <w:ilvl w:val="0"/>
-          <w:numId w:val="6"/>
+          <w:numId w:val="16"/>
         </w:numPr>
       </w:pPr>
       <w:r>
-        <w:t>Import</w:t>
-      </w:r>
-      <w:r>
-        <w:t xml:space="preserve"> a copy of your</w:t>
-      </w:r>
-      <w:r>
-        <w:t xml:space="preserve"> </w:t>
-      </w:r>
-      <w:r>
-        <w:t>dataset intended for bulk load</w:t>
-      </w:r>
-      <w:r>
-        <w:t xml:space="preserve"> and</w:t>
-      </w:r>
-      <w:r>
-        <w:t xml:space="preserve"> your</w:t>
-      </w:r>
-      <w:r>
-        <w:t xml:space="preserve"> separation distance table into newly created geodatabase, &lt;name&gt;.</w:t>
-      </w:r>
-      <w:proofErr w:type="spellStart"/>
-      <w:r>
-        <w:t>gdb</w:t>
-      </w:r>
-      <w:proofErr w:type="spellEnd"/>
-      <w:r>
-        <w:t xml:space="preserve">. </w:t>
-      </w:r>
-    </w:p>
-    <w:p>
-      <w:pPr>
-        <w:pStyle w:val="NoSpacing"/>
+        <w:t>Include the barriers point layer as your input features **NOTE THAT THIS TOOL WILL PERMANENTLY CHANGE YOUR ORIGINAL DATA. Create a copy of your original data if you wish to have an unchanged backup.</w:t>
+      </w:r>
+    </w:p>
+    <w:p>
+      <w:pPr>
+        <w:pStyle w:val="ListParagraph"/>
         <w:numPr>
           <w:ilvl w:val="0"/>
-          <w:numId w:val="6"/>
+          <w:numId w:val="16"/>
         </w:numPr>
       </w:pPr>
       <w:r>
-        <w:t>If the</w:t>
-      </w:r>
-      <w:r>
-        <w:t xml:space="preserve"> bulk load dataset is in a geographic coordinate system, be sure to change it to a projected coordinate system to ensure accurate measurements. To do so, project the bulk load dataset using the Project tool.</w:t>
-      </w:r>
-    </w:p>
-    <w:p>
-      <w:pPr>
-        <w:pStyle w:val="NoSpacing"/>
+        <w:t xml:space="preserve">Include the </w:t>
+      </w:r>
+      <w:proofErr w:type="spellStart"/>
+      <w:r>
+        <w:t>flowlines</w:t>
+      </w:r>
+      <w:proofErr w:type="spellEnd"/>
+      <w:r>
+        <w:t xml:space="preserve"> as the Snap Environment.</w:t>
+      </w:r>
+    </w:p>
+    <w:p>
+      <w:pPr>
+        <w:pStyle w:val="ListParagraph"/>
         <w:numPr>
           <w:ilvl w:val="0"/>
-          <w:numId w:val="6"/>
+          <w:numId w:val="16"/>
         </w:numPr>
       </w:pPr>
       <w:r>
-        <w:t xml:space="preserve">Open the EO/SF Assign Script tool. Use the projected dataset created in step 3 as the input feature class or </w:t>
-      </w:r>
-      <w:proofErr w:type="spellStart"/>
-      <w:r>
-        <w:t>shapefile</w:t>
-      </w:r>
-      <w:proofErr w:type="spellEnd"/>
-      <w:r>
-        <w:t xml:space="preserve"> to be bulk loaded. Select the true OBJECTID field (</w:t>
-      </w:r>
-      <w:r>
-        <w:t>this may be different depending on if the dataset was copied – see below for example). Use the separation distance table where indicated. Click OK.</w:t>
-      </w:r>
-    </w:p>
-    <w:p>
-      <w:pPr>
-        <w:pStyle w:val="NoSpacing"/>
-      </w:pPr>
-    </w:p>
-    <w:p>
-      <w:pPr>
-        <w:pStyle w:val="NoSpacing"/>
-        <w:ind w:left="720"/>
-      </w:pPr>
-      <w:r>
-        <w:rPr>
-          <w:noProof/>
-        </w:rPr>
-        <w:drawing>
-          <wp:inline distT="0" distB="0" distL="0" distR="0" wp14:anchorId="7ABBA29D" wp14:editId="26E68099">
-            <wp:extent cx="3875314" cy="1409356"/>
-            <wp:effectExtent l="0" t="0" r="0" b="635"/>
-            <wp:docPr id="1" name="Picture 1"/>
-            <wp:cNvGraphicFramePr>
-              <a:graphicFrameLocks xmlns:a="http://schemas.openxmlformats.org/drawingml/2006/main" noChangeAspect="1"/>
-            </wp:cNvGraphicFramePr>
-            <a:graphic xmlns:a="http://schemas.openxmlformats.org/drawingml/2006/main">
-              <a:graphicData uri="http://schemas.openxmlformats.org/drawingml/2006/picture">
-                <pic:pic xmlns:pic="http://schemas.openxmlformats.org/drawingml/2006/picture">
-                  <pic:nvPicPr>
-                    <pic:cNvPr id="0" name=""/>
-                    <pic:cNvPicPr/>
-                  </pic:nvPicPr>
-                  <pic:blipFill>
-                    <a:blip r:embed="rId6"/>
-                    <a:stretch>
-                      <a:fillRect/>
-                    </a:stretch>
-                  </pic:blipFill>
-                  <pic:spPr>
-                    <a:xfrm>
-                      <a:off x="0" y="0"/>
-                      <a:ext cx="3878569" cy="1410540"/>
-                    </a:xfrm>
-                    <a:prstGeom prst="rect">
-                      <a:avLst/>
-                    </a:prstGeom>
-                  </pic:spPr>
-                </pic:pic>
-              </a:graphicData>
-            </a:graphic>
-          </wp:inline>
-        </w:drawing>
-      </w:r>
-    </w:p>
-    <w:p>
-      <w:pPr>
-        <w:pStyle w:val="NoSpacing"/>
-        <w:ind w:left="720"/>
-      </w:pPr>
-    </w:p>
-    <w:p>
-      <w:pPr>
-        <w:pStyle w:val="NoSpacing"/>
-        <w:numPr>
-          <w:ilvl w:val="0"/>
-          <w:numId w:val="6"/>
-        </w:numPr>
-      </w:pPr>
-      <w:r>
-        <w:t>You can watch the progress box as your records are assigned to EO and SF groups.</w:t>
-      </w:r>
-    </w:p>
-    <w:p>
-      <w:pPr>
-        <w:pStyle w:val="NoSpacing"/>
-        <w:numPr>
-          <w:ilvl w:val="0"/>
-          <w:numId w:val="6"/>
-        </w:numPr>
-      </w:pPr>
-      <w:r>
-        <w:t>If a record is within the separation distance of multiple existing EOs or SFs, it will list all existing EO IDs or SF IDs</w:t>
-      </w:r>
-      <w:r>
-        <w:t xml:space="preserve"> in the EO_ID or SF_ID fields, respectively</w:t>
-      </w:r>
-      <w:r>
-        <w:t xml:space="preserve">. Therefore, once completed, a user must manually check to see which existing EO or SF the record should </w:t>
-      </w:r>
-      <w:r>
-        <w:t xml:space="preserve">be assigned </w:t>
-      </w:r>
-      <w:r>
-        <w:t>(this can be switched to automatically assign the closest or newest existing EO or SF, but a manual check approach allows the user to account for separation barriers, historic EOs, or EOs that should be considered for merging).</w:t>
-      </w:r>
-    </w:p>
-    <w:p>
-      <w:pPr>
-        <w:pStyle w:val="NoSpacing"/>
-      </w:pPr>
-    </w:p>
+        <w:t>Choose ‘EDGE’ for Type and select the distance at which you wish to snap the features (you may have to try a few different distances to get the most accurate snapping effect).</w:t>
+      </w:r>
+      <w:bookmarkStart w:id="0" w:name="_GoBack"/>
+      <w:bookmarkEnd w:id="0"/>
+    </w:p>
+    <w:p/>
     <w:sectPr>
       <w:pgSz w:w="12240" w:h="15840"/>
       <w:pgMar w:top="1080" w:right="1080" w:bottom="1080" w:left="1080" w:header="720" w:footer="720" w:gutter="0"/>
@@ -568,6 +907,321 @@
     </w:lvl>
   </w:abstractNum>
   <w:abstractNum w:abstractNumId="1">
+    <w:nsid w:val="2E2D2535"/>
+    <w:multiLevelType w:val="multilevel"/>
+    <w:tmpl w:val="24C26A9A"/>
+    <w:lvl w:ilvl="0">
+      <w:start w:val="1"/>
+      <w:numFmt w:val="decimal"/>
+      <w:lvlText w:val="%1.0"/>
+      <w:lvlJc w:val="left"/>
+      <w:pPr>
+        <w:ind w:left="720" w:hanging="720"/>
+      </w:pPr>
+      <w:rPr>
+        <w:rFonts w:hint="default"/>
+      </w:rPr>
+    </w:lvl>
+    <w:lvl w:ilvl="1">
+      <w:start w:val="1"/>
+      <w:numFmt w:val="decimal"/>
+      <w:lvlText w:val="%1.%2"/>
+      <w:lvlJc w:val="left"/>
+      <w:pPr>
+        <w:ind w:left="1440" w:hanging="720"/>
+      </w:pPr>
+      <w:rPr>
+        <w:rFonts w:hint="default"/>
+      </w:rPr>
+    </w:lvl>
+    <w:lvl w:ilvl="2">
+      <w:start w:val="1"/>
+      <w:numFmt w:val="decimal"/>
+      <w:lvlText w:val="%1.%2.%3"/>
+      <w:lvlJc w:val="left"/>
+      <w:pPr>
+        <w:ind w:left="2160" w:hanging="720"/>
+      </w:pPr>
+      <w:rPr>
+        <w:rFonts w:hint="default"/>
+      </w:rPr>
+    </w:lvl>
+    <w:lvl w:ilvl="3">
+      <w:start w:val="1"/>
+      <w:numFmt w:val="decimal"/>
+      <w:lvlText w:val="%1.%2.%3.%4"/>
+      <w:lvlJc w:val="left"/>
+      <w:pPr>
+        <w:ind w:left="3240" w:hanging="1080"/>
+      </w:pPr>
+      <w:rPr>
+        <w:rFonts w:hint="default"/>
+      </w:rPr>
+    </w:lvl>
+    <w:lvl w:ilvl="4">
+      <w:start w:val="1"/>
+      <w:numFmt w:val="decimal"/>
+      <w:lvlText w:val="%1.%2.%3.%4.%5"/>
+      <w:lvlJc w:val="left"/>
+      <w:pPr>
+        <w:ind w:left="3960" w:hanging="1080"/>
+      </w:pPr>
+      <w:rPr>
+        <w:rFonts w:hint="default"/>
+      </w:rPr>
+    </w:lvl>
+    <w:lvl w:ilvl="5">
+      <w:start w:val="1"/>
+      <w:numFmt w:val="decimal"/>
+      <w:lvlText w:val="%1.%2.%3.%4.%5.%6"/>
+      <w:lvlJc w:val="left"/>
+      <w:pPr>
+        <w:ind w:left="5040" w:hanging="1440"/>
+      </w:pPr>
+      <w:rPr>
+        <w:rFonts w:hint="default"/>
+      </w:rPr>
+    </w:lvl>
+    <w:lvl w:ilvl="6">
+      <w:start w:val="1"/>
+      <w:numFmt w:val="decimal"/>
+      <w:lvlText w:val="%1.%2.%3.%4.%5.%6.%7"/>
+      <w:lvlJc w:val="left"/>
+      <w:pPr>
+        <w:ind w:left="6120" w:hanging="1800"/>
+      </w:pPr>
+      <w:rPr>
+        <w:rFonts w:hint="default"/>
+      </w:rPr>
+    </w:lvl>
+    <w:lvl w:ilvl="7">
+      <w:start w:val="1"/>
+      <w:numFmt w:val="decimal"/>
+      <w:lvlText w:val="%1.%2.%3.%4.%5.%6.%7.%8"/>
+      <w:lvlJc w:val="left"/>
+      <w:pPr>
+        <w:ind w:left="6840" w:hanging="1800"/>
+      </w:pPr>
+      <w:rPr>
+        <w:rFonts w:hint="default"/>
+      </w:rPr>
+    </w:lvl>
+    <w:lvl w:ilvl="8">
+      <w:start w:val="1"/>
+      <w:numFmt w:val="decimal"/>
+      <w:lvlText w:val="%1.%2.%3.%4.%5.%6.%7.%8.%9"/>
+      <w:lvlJc w:val="left"/>
+      <w:pPr>
+        <w:ind w:left="7920" w:hanging="2160"/>
+      </w:pPr>
+      <w:rPr>
+        <w:rFonts w:hint="default"/>
+      </w:rPr>
+    </w:lvl>
+  </w:abstractNum>
+  <w:abstractNum w:abstractNumId="2">
+    <w:nsid w:val="356A5134"/>
+    <w:multiLevelType w:val="multilevel"/>
+    <w:tmpl w:val="FEC219A6"/>
+    <w:lvl w:ilvl="0">
+      <w:start w:val="1"/>
+      <w:numFmt w:val="decimal"/>
+      <w:lvlText w:val="%1"/>
+      <w:lvlJc w:val="left"/>
+      <w:pPr>
+        <w:ind w:left="360" w:hanging="360"/>
+      </w:pPr>
+      <w:rPr>
+        <w:rFonts w:hint="default"/>
+      </w:rPr>
+    </w:lvl>
+    <w:lvl w:ilvl="1">
+      <w:start w:val="2"/>
+      <w:numFmt w:val="decimal"/>
+      <w:lvlText w:val="%1.%2"/>
+      <w:lvlJc w:val="left"/>
+      <w:pPr>
+        <w:ind w:left="360" w:hanging="360"/>
+      </w:pPr>
+      <w:rPr>
+        <w:rFonts w:hint="default"/>
+      </w:rPr>
+    </w:lvl>
+    <w:lvl w:ilvl="2">
+      <w:start w:val="1"/>
+      <w:numFmt w:val="decimal"/>
+      <w:lvlText w:val="%1.%2.%3"/>
+      <w:lvlJc w:val="left"/>
+      <w:pPr>
+        <w:ind w:left="720" w:hanging="720"/>
+      </w:pPr>
+      <w:rPr>
+        <w:rFonts w:hint="default"/>
+      </w:rPr>
+    </w:lvl>
+    <w:lvl w:ilvl="3">
+      <w:start w:val="1"/>
+      <w:numFmt w:val="decimal"/>
+      <w:lvlText w:val="%1.%2.%3.%4"/>
+      <w:lvlJc w:val="left"/>
+      <w:pPr>
+        <w:ind w:left="720" w:hanging="720"/>
+      </w:pPr>
+      <w:rPr>
+        <w:rFonts w:hint="default"/>
+      </w:rPr>
+    </w:lvl>
+    <w:lvl w:ilvl="4">
+      <w:start w:val="1"/>
+      <w:numFmt w:val="decimal"/>
+      <w:lvlText w:val="%1.%2.%3.%4.%5"/>
+      <w:lvlJc w:val="left"/>
+      <w:pPr>
+        <w:ind w:left="1080" w:hanging="1080"/>
+      </w:pPr>
+      <w:rPr>
+        <w:rFonts w:hint="default"/>
+      </w:rPr>
+    </w:lvl>
+    <w:lvl w:ilvl="5">
+      <w:start w:val="1"/>
+      <w:numFmt w:val="decimal"/>
+      <w:lvlText w:val="%1.%2.%3.%4.%5.%6"/>
+      <w:lvlJc w:val="left"/>
+      <w:pPr>
+        <w:ind w:left="1080" w:hanging="1080"/>
+      </w:pPr>
+      <w:rPr>
+        <w:rFonts w:hint="default"/>
+      </w:rPr>
+    </w:lvl>
+    <w:lvl w:ilvl="6">
+      <w:start w:val="1"/>
+      <w:numFmt w:val="decimal"/>
+      <w:lvlText w:val="%1.%2.%3.%4.%5.%6.%7"/>
+      <w:lvlJc w:val="left"/>
+      <w:pPr>
+        <w:ind w:left="1440" w:hanging="1440"/>
+      </w:pPr>
+      <w:rPr>
+        <w:rFonts w:hint="default"/>
+      </w:rPr>
+    </w:lvl>
+    <w:lvl w:ilvl="7">
+      <w:start w:val="1"/>
+      <w:numFmt w:val="decimal"/>
+      <w:lvlText w:val="%1.%2.%3.%4.%5.%6.%7.%8"/>
+      <w:lvlJc w:val="left"/>
+      <w:pPr>
+        <w:ind w:left="1800" w:hanging="1800"/>
+      </w:pPr>
+      <w:rPr>
+        <w:rFonts w:hint="default"/>
+      </w:rPr>
+    </w:lvl>
+    <w:lvl w:ilvl="8">
+      <w:start w:val="1"/>
+      <w:numFmt w:val="decimal"/>
+      <w:lvlText w:val="%1.%2.%3.%4.%5.%6.%7.%8.%9"/>
+      <w:lvlJc w:val="left"/>
+      <w:pPr>
+        <w:ind w:left="1800" w:hanging="1800"/>
+      </w:pPr>
+      <w:rPr>
+        <w:rFonts w:hint="default"/>
+      </w:rPr>
+    </w:lvl>
+  </w:abstractNum>
+  <w:abstractNum w:abstractNumId="3">
+    <w:nsid w:val="3BA5626A"/>
+    <w:multiLevelType w:val="hybridMultilevel"/>
+    <w:tmpl w:val="43A6CB12"/>
+    <w:lvl w:ilvl="0" w:tplc="7192891A">
+      <w:start w:val="1"/>
+      <w:numFmt w:val="decimal"/>
+      <w:lvlText w:val="%1.)"/>
+      <w:lvlJc w:val="left"/>
+      <w:pPr>
+        <w:ind w:left="720" w:hanging="360"/>
+      </w:pPr>
+      <w:rPr>
+        <w:rFonts w:hint="default"/>
+      </w:rPr>
+    </w:lvl>
+    <w:lvl w:ilvl="1" w:tplc="04090019" w:tentative="1">
+      <w:start w:val="1"/>
+      <w:numFmt w:val="lowerLetter"/>
+      <w:lvlText w:val="%2."/>
+      <w:lvlJc w:val="left"/>
+      <w:pPr>
+        <w:ind w:left="1440" w:hanging="360"/>
+      </w:pPr>
+    </w:lvl>
+    <w:lvl w:ilvl="2" w:tplc="0409001B" w:tentative="1">
+      <w:start w:val="1"/>
+      <w:numFmt w:val="lowerRoman"/>
+      <w:lvlText w:val="%3."/>
+      <w:lvlJc w:val="right"/>
+      <w:pPr>
+        <w:ind w:left="2160" w:hanging="180"/>
+      </w:pPr>
+    </w:lvl>
+    <w:lvl w:ilvl="3" w:tplc="0409000F" w:tentative="1">
+      <w:start w:val="1"/>
+      <w:numFmt w:val="decimal"/>
+      <w:lvlText w:val="%4."/>
+      <w:lvlJc w:val="left"/>
+      <w:pPr>
+        <w:ind w:left="2880" w:hanging="360"/>
+      </w:pPr>
+    </w:lvl>
+    <w:lvl w:ilvl="4" w:tplc="04090019" w:tentative="1">
+      <w:start w:val="1"/>
+      <w:numFmt w:val="lowerLetter"/>
+      <w:lvlText w:val="%5."/>
+      <w:lvlJc w:val="left"/>
+      <w:pPr>
+        <w:ind w:left="3600" w:hanging="360"/>
+      </w:pPr>
+    </w:lvl>
+    <w:lvl w:ilvl="5" w:tplc="0409001B" w:tentative="1">
+      <w:start w:val="1"/>
+      <w:numFmt w:val="lowerRoman"/>
+      <w:lvlText w:val="%6."/>
+      <w:lvlJc w:val="right"/>
+      <w:pPr>
+        <w:ind w:left="4320" w:hanging="180"/>
+      </w:pPr>
+    </w:lvl>
+    <w:lvl w:ilvl="6" w:tplc="0409000F" w:tentative="1">
+      <w:start w:val="1"/>
+      <w:numFmt w:val="decimal"/>
+      <w:lvlText w:val="%7."/>
+      <w:lvlJc w:val="left"/>
+      <w:pPr>
+        <w:ind w:left="5040" w:hanging="360"/>
+      </w:pPr>
+    </w:lvl>
+    <w:lvl w:ilvl="7" w:tplc="04090019" w:tentative="1">
+      <w:start w:val="1"/>
+      <w:numFmt w:val="lowerLetter"/>
+      <w:lvlText w:val="%8."/>
+      <w:lvlJc w:val="left"/>
+      <w:pPr>
+        <w:ind w:left="5760" w:hanging="360"/>
+      </w:pPr>
+    </w:lvl>
+    <w:lvl w:ilvl="8" w:tplc="0409001B" w:tentative="1">
+      <w:start w:val="1"/>
+      <w:numFmt w:val="lowerRoman"/>
+      <w:lvlText w:val="%9."/>
+      <w:lvlJc w:val="right"/>
+      <w:pPr>
+        <w:ind w:left="6480" w:hanging="180"/>
+      </w:pPr>
+    </w:lvl>
+  </w:abstractNum>
+  <w:abstractNum w:abstractNumId="4">
     <w:nsid w:val="48DE21E2"/>
     <w:multiLevelType w:val="hybridMultilevel"/>
     <w:tmpl w:val="048E0A94"/>
@@ -656,7 +1310,7 @@
       </w:pPr>
     </w:lvl>
   </w:abstractNum>
-  <w:abstractNum w:abstractNumId="2">
+  <w:abstractNum w:abstractNumId="5">
     <w:nsid w:val="4AD91CBF"/>
     <w:multiLevelType w:val="hybridMultilevel"/>
     <w:tmpl w:val="E4C4F954"/>
@@ -745,7 +1399,185 @@
       </w:pPr>
     </w:lvl>
   </w:abstractNum>
-  <w:abstractNum w:abstractNumId="3">
+  <w:abstractNum w:abstractNumId="6">
+    <w:nsid w:val="51322CE6"/>
+    <w:multiLevelType w:val="multilevel"/>
+    <w:tmpl w:val="7A1E5E4A"/>
+    <w:lvl w:ilvl="0">
+      <w:start w:val="1"/>
+      <w:numFmt w:val="decimal"/>
+      <w:lvlText w:val="%1.0"/>
+      <w:lvlJc w:val="left"/>
+      <w:pPr>
+        <w:ind w:left="360" w:hanging="360"/>
+      </w:pPr>
+      <w:rPr>
+        <w:rFonts w:hint="default"/>
+      </w:rPr>
+    </w:lvl>
+    <w:lvl w:ilvl="1">
+      <w:start w:val="1"/>
+      <w:numFmt w:val="decimal"/>
+      <w:lvlText w:val="%1.%2."/>
+      <w:lvlJc w:val="left"/>
+      <w:pPr>
+        <w:ind w:left="792" w:hanging="432"/>
+      </w:pPr>
+    </w:lvl>
+    <w:lvl w:ilvl="2">
+      <w:start w:val="1"/>
+      <w:numFmt w:val="decimal"/>
+      <w:lvlText w:val="%1.%2.%3."/>
+      <w:lvlJc w:val="left"/>
+      <w:pPr>
+        <w:ind w:left="1224" w:hanging="504"/>
+      </w:pPr>
+    </w:lvl>
+    <w:lvl w:ilvl="3">
+      <w:start w:val="1"/>
+      <w:numFmt w:val="decimal"/>
+      <w:lvlText w:val="%1.%2.%3.%4."/>
+      <w:lvlJc w:val="left"/>
+      <w:pPr>
+        <w:ind w:left="1728" w:hanging="648"/>
+      </w:pPr>
+    </w:lvl>
+    <w:lvl w:ilvl="4">
+      <w:start w:val="1"/>
+      <w:numFmt w:val="decimal"/>
+      <w:lvlText w:val="%1.%2.%3.%4.%5."/>
+      <w:lvlJc w:val="left"/>
+      <w:pPr>
+        <w:ind w:left="2232" w:hanging="792"/>
+      </w:pPr>
+    </w:lvl>
+    <w:lvl w:ilvl="5">
+      <w:start w:val="1"/>
+      <w:numFmt w:val="decimal"/>
+      <w:lvlText w:val="%1.%2.%3.%4.%5.%6."/>
+      <w:lvlJc w:val="left"/>
+      <w:pPr>
+        <w:ind w:left="2736" w:hanging="936"/>
+      </w:pPr>
+    </w:lvl>
+    <w:lvl w:ilvl="6">
+      <w:start w:val="1"/>
+      <w:numFmt w:val="decimal"/>
+      <w:lvlText w:val="%1.%2.%3.%4.%5.%6.%7."/>
+      <w:lvlJc w:val="left"/>
+      <w:pPr>
+        <w:ind w:left="3240" w:hanging="1080"/>
+      </w:pPr>
+    </w:lvl>
+    <w:lvl w:ilvl="7">
+      <w:start w:val="1"/>
+      <w:numFmt w:val="decimal"/>
+      <w:lvlText w:val="%1.%2.%3.%4.%5.%6.%7.%8."/>
+      <w:lvlJc w:val="left"/>
+      <w:pPr>
+        <w:ind w:left="3744" w:hanging="1224"/>
+      </w:pPr>
+    </w:lvl>
+    <w:lvl w:ilvl="8">
+      <w:start w:val="1"/>
+      <w:numFmt w:val="decimal"/>
+      <w:lvlText w:val="%1.%2.%3.%4.%5.%6.%7.%8.%9."/>
+      <w:lvlJc w:val="left"/>
+      <w:pPr>
+        <w:ind w:left="4320" w:hanging="1440"/>
+      </w:pPr>
+    </w:lvl>
+  </w:abstractNum>
+  <w:abstractNum w:abstractNumId="7">
+    <w:nsid w:val="576F1607"/>
+    <w:multiLevelType w:val="hybridMultilevel"/>
+    <w:tmpl w:val="E5B871E4"/>
+    <w:lvl w:ilvl="0" w:tplc="905EE962">
+      <w:start w:val="1"/>
+      <w:numFmt w:val="decimal"/>
+      <w:lvlText w:val="%1."/>
+      <w:lvlJc w:val="left"/>
+      <w:pPr>
+        <w:ind w:left="720" w:hanging="360"/>
+      </w:pPr>
+      <w:rPr>
+        <w:rFonts w:hint="default"/>
+      </w:rPr>
+    </w:lvl>
+    <w:lvl w:ilvl="1" w:tplc="04090019" w:tentative="1">
+      <w:start w:val="1"/>
+      <w:numFmt w:val="lowerLetter"/>
+      <w:lvlText w:val="%2."/>
+      <w:lvlJc w:val="left"/>
+      <w:pPr>
+        <w:ind w:left="1440" w:hanging="360"/>
+      </w:pPr>
+    </w:lvl>
+    <w:lvl w:ilvl="2" w:tplc="0409001B" w:tentative="1">
+      <w:start w:val="1"/>
+      <w:numFmt w:val="lowerRoman"/>
+      <w:lvlText w:val="%3."/>
+      <w:lvlJc w:val="right"/>
+      <w:pPr>
+        <w:ind w:left="2160" w:hanging="180"/>
+      </w:pPr>
+    </w:lvl>
+    <w:lvl w:ilvl="3" w:tplc="0409000F" w:tentative="1">
+      <w:start w:val="1"/>
+      <w:numFmt w:val="decimal"/>
+      <w:lvlText w:val="%4."/>
+      <w:lvlJc w:val="left"/>
+      <w:pPr>
+        <w:ind w:left="2880" w:hanging="360"/>
+      </w:pPr>
+    </w:lvl>
+    <w:lvl w:ilvl="4" w:tplc="04090019" w:tentative="1">
+      <w:start w:val="1"/>
+      <w:numFmt w:val="lowerLetter"/>
+      <w:lvlText w:val="%5."/>
+      <w:lvlJc w:val="left"/>
+      <w:pPr>
+        <w:ind w:left="3600" w:hanging="360"/>
+      </w:pPr>
+    </w:lvl>
+    <w:lvl w:ilvl="5" w:tplc="0409001B" w:tentative="1">
+      <w:start w:val="1"/>
+      <w:numFmt w:val="lowerRoman"/>
+      <w:lvlText w:val="%6."/>
+      <w:lvlJc w:val="right"/>
+      <w:pPr>
+        <w:ind w:left="4320" w:hanging="180"/>
+      </w:pPr>
+    </w:lvl>
+    <w:lvl w:ilvl="6" w:tplc="0409000F" w:tentative="1">
+      <w:start w:val="1"/>
+      <w:numFmt w:val="decimal"/>
+      <w:lvlText w:val="%7."/>
+      <w:lvlJc w:val="left"/>
+      <w:pPr>
+        <w:ind w:left="5040" w:hanging="360"/>
+      </w:pPr>
+    </w:lvl>
+    <w:lvl w:ilvl="7" w:tplc="04090019" w:tentative="1">
+      <w:start w:val="1"/>
+      <w:numFmt w:val="lowerLetter"/>
+      <w:lvlText w:val="%8."/>
+      <w:lvlJc w:val="left"/>
+      <w:pPr>
+        <w:ind w:left="5760" w:hanging="360"/>
+      </w:pPr>
+    </w:lvl>
+    <w:lvl w:ilvl="8" w:tplc="0409001B" w:tentative="1">
+      <w:start w:val="1"/>
+      <w:numFmt w:val="lowerRoman"/>
+      <w:lvlText w:val="%9."/>
+      <w:lvlJc w:val="right"/>
+      <w:pPr>
+        <w:ind w:left="6480" w:hanging="180"/>
+      </w:pPr>
+    </w:lvl>
+  </w:abstractNum>
+  <w:abstractNum w:abstractNumId="8">
     <w:nsid w:val="5947445E"/>
     <w:multiLevelType w:val="hybridMultilevel"/>
     <w:tmpl w:val="BDF26642"/>
@@ -834,7 +1666,295 @@
       </w:pPr>
     </w:lvl>
   </w:abstractNum>
-  <w:abstractNum w:abstractNumId="4">
+  <w:abstractNum w:abstractNumId="9">
+    <w:nsid w:val="5A3559BD"/>
+    <w:multiLevelType w:val="multilevel"/>
+    <w:tmpl w:val="0409001F"/>
+    <w:lvl w:ilvl="0">
+      <w:start w:val="1"/>
+      <w:numFmt w:val="decimal"/>
+      <w:lvlText w:val="%1."/>
+      <w:lvlJc w:val="left"/>
+      <w:pPr>
+        <w:ind w:left="360" w:hanging="360"/>
+      </w:pPr>
+    </w:lvl>
+    <w:lvl w:ilvl="1">
+      <w:start w:val="1"/>
+      <w:numFmt w:val="decimal"/>
+      <w:lvlText w:val="%1.%2."/>
+      <w:lvlJc w:val="left"/>
+      <w:pPr>
+        <w:ind w:left="792" w:hanging="432"/>
+      </w:pPr>
+    </w:lvl>
+    <w:lvl w:ilvl="2">
+      <w:start w:val="1"/>
+      <w:numFmt w:val="decimal"/>
+      <w:lvlText w:val="%1.%2.%3."/>
+      <w:lvlJc w:val="left"/>
+      <w:pPr>
+        <w:ind w:left="1224" w:hanging="504"/>
+      </w:pPr>
+    </w:lvl>
+    <w:lvl w:ilvl="3">
+      <w:start w:val="1"/>
+      <w:numFmt w:val="decimal"/>
+      <w:lvlText w:val="%1.%2.%3.%4."/>
+      <w:lvlJc w:val="left"/>
+      <w:pPr>
+        <w:ind w:left="1728" w:hanging="648"/>
+      </w:pPr>
+    </w:lvl>
+    <w:lvl w:ilvl="4">
+      <w:start w:val="1"/>
+      <w:numFmt w:val="decimal"/>
+      <w:lvlText w:val="%1.%2.%3.%4.%5."/>
+      <w:lvlJc w:val="left"/>
+      <w:pPr>
+        <w:ind w:left="2232" w:hanging="792"/>
+      </w:pPr>
+    </w:lvl>
+    <w:lvl w:ilvl="5">
+      <w:start w:val="1"/>
+      <w:numFmt w:val="decimal"/>
+      <w:lvlText w:val="%1.%2.%3.%4.%5.%6."/>
+      <w:lvlJc w:val="left"/>
+      <w:pPr>
+        <w:ind w:left="2736" w:hanging="936"/>
+      </w:pPr>
+    </w:lvl>
+    <w:lvl w:ilvl="6">
+      <w:start w:val="1"/>
+      <w:numFmt w:val="decimal"/>
+      <w:lvlText w:val="%1.%2.%3.%4.%5.%6.%7."/>
+      <w:lvlJc w:val="left"/>
+      <w:pPr>
+        <w:ind w:left="3240" w:hanging="1080"/>
+      </w:pPr>
+    </w:lvl>
+    <w:lvl w:ilvl="7">
+      <w:start w:val="1"/>
+      <w:numFmt w:val="decimal"/>
+      <w:lvlText w:val="%1.%2.%3.%4.%5.%6.%7.%8."/>
+      <w:lvlJc w:val="left"/>
+      <w:pPr>
+        <w:ind w:left="3744" w:hanging="1224"/>
+      </w:pPr>
+    </w:lvl>
+    <w:lvl w:ilvl="8">
+      <w:start w:val="1"/>
+      <w:numFmt w:val="decimal"/>
+      <w:lvlText w:val="%1.%2.%3.%4.%5.%6.%7.%8.%9."/>
+      <w:lvlJc w:val="left"/>
+      <w:pPr>
+        <w:ind w:left="4320" w:hanging="1440"/>
+      </w:pPr>
+    </w:lvl>
+  </w:abstractNum>
+  <w:abstractNum w:abstractNumId="10">
+    <w:nsid w:val="66F346B6"/>
+    <w:multiLevelType w:val="multilevel"/>
+    <w:tmpl w:val="CEF06EDA"/>
+    <w:lvl w:ilvl="0">
+      <w:start w:val="1"/>
+      <w:numFmt w:val="decimal"/>
+      <w:lvlText w:val="%1"/>
+      <w:lvlJc w:val="left"/>
+      <w:pPr>
+        <w:ind w:left="360" w:hanging="360"/>
+      </w:pPr>
+      <w:rPr>
+        <w:rFonts w:hint="default"/>
+      </w:rPr>
+    </w:lvl>
+    <w:lvl w:ilvl="1">
+      <w:start w:val="2"/>
+      <w:numFmt w:val="decimal"/>
+      <w:lvlText w:val="%1.%2"/>
+      <w:lvlJc w:val="left"/>
+      <w:pPr>
+        <w:ind w:left="360" w:hanging="360"/>
+      </w:pPr>
+      <w:rPr>
+        <w:rFonts w:hint="default"/>
+      </w:rPr>
+    </w:lvl>
+    <w:lvl w:ilvl="2">
+      <w:start w:val="1"/>
+      <w:numFmt w:val="decimal"/>
+      <w:lvlText w:val="%1.%2.%3"/>
+      <w:lvlJc w:val="left"/>
+      <w:pPr>
+        <w:ind w:left="720" w:hanging="720"/>
+      </w:pPr>
+      <w:rPr>
+        <w:rFonts w:hint="default"/>
+      </w:rPr>
+    </w:lvl>
+    <w:lvl w:ilvl="3">
+      <w:start w:val="1"/>
+      <w:numFmt w:val="decimal"/>
+      <w:lvlText w:val="%1.%2.%3.%4"/>
+      <w:lvlJc w:val="left"/>
+      <w:pPr>
+        <w:ind w:left="720" w:hanging="720"/>
+      </w:pPr>
+      <w:rPr>
+        <w:rFonts w:hint="default"/>
+      </w:rPr>
+    </w:lvl>
+    <w:lvl w:ilvl="4">
+      <w:start w:val="1"/>
+      <w:numFmt w:val="decimal"/>
+      <w:lvlText w:val="%1.%2.%3.%4.%5"/>
+      <w:lvlJc w:val="left"/>
+      <w:pPr>
+        <w:ind w:left="1080" w:hanging="1080"/>
+      </w:pPr>
+      <w:rPr>
+        <w:rFonts w:hint="default"/>
+      </w:rPr>
+    </w:lvl>
+    <w:lvl w:ilvl="5">
+      <w:start w:val="1"/>
+      <w:numFmt w:val="decimal"/>
+      <w:lvlText w:val="%1.%2.%3.%4.%5.%6"/>
+      <w:lvlJc w:val="left"/>
+      <w:pPr>
+        <w:ind w:left="1080" w:hanging="1080"/>
+      </w:pPr>
+      <w:rPr>
+        <w:rFonts w:hint="default"/>
+      </w:rPr>
+    </w:lvl>
+    <w:lvl w:ilvl="6">
+      <w:start w:val="1"/>
+      <w:numFmt w:val="decimal"/>
+      <w:lvlText w:val="%1.%2.%3.%4.%5.%6.%7"/>
+      <w:lvlJc w:val="left"/>
+      <w:pPr>
+        <w:ind w:left="1440" w:hanging="1440"/>
+      </w:pPr>
+      <w:rPr>
+        <w:rFonts w:hint="default"/>
+      </w:rPr>
+    </w:lvl>
+    <w:lvl w:ilvl="7">
+      <w:start w:val="1"/>
+      <w:numFmt w:val="decimal"/>
+      <w:lvlText w:val="%1.%2.%3.%4.%5.%6.%7.%8"/>
+      <w:lvlJc w:val="left"/>
+      <w:pPr>
+        <w:ind w:left="1440" w:hanging="1440"/>
+      </w:pPr>
+      <w:rPr>
+        <w:rFonts w:hint="default"/>
+      </w:rPr>
+    </w:lvl>
+    <w:lvl w:ilvl="8">
+      <w:start w:val="1"/>
+      <w:numFmt w:val="decimal"/>
+      <w:lvlText w:val="%1.%2.%3.%4.%5.%6.%7.%8.%9"/>
+      <w:lvlJc w:val="left"/>
+      <w:pPr>
+        <w:ind w:left="1440" w:hanging="1440"/>
+      </w:pPr>
+      <w:rPr>
+        <w:rFonts w:hint="default"/>
+      </w:rPr>
+    </w:lvl>
+  </w:abstractNum>
+  <w:abstractNum w:abstractNumId="11">
+    <w:nsid w:val="72A91B09"/>
+    <w:multiLevelType w:val="hybridMultilevel"/>
+    <w:tmpl w:val="08D08B38"/>
+    <w:lvl w:ilvl="0" w:tplc="796C98A2">
+      <w:start w:val="1"/>
+      <w:numFmt w:val="decimal"/>
+      <w:lvlText w:val="%1.)"/>
+      <w:lvlJc w:val="left"/>
+      <w:pPr>
+        <w:ind w:left="720" w:hanging="360"/>
+      </w:pPr>
+      <w:rPr>
+        <w:rFonts w:hint="default"/>
+      </w:rPr>
+    </w:lvl>
+    <w:lvl w:ilvl="1" w:tplc="04090019">
+      <w:start w:val="1"/>
+      <w:numFmt w:val="lowerLetter"/>
+      <w:lvlText w:val="%2."/>
+      <w:lvlJc w:val="left"/>
+      <w:pPr>
+        <w:ind w:left="1440" w:hanging="360"/>
+      </w:pPr>
+    </w:lvl>
+    <w:lvl w:ilvl="2" w:tplc="0409001B" w:tentative="1">
+      <w:start w:val="1"/>
+      <w:numFmt w:val="lowerRoman"/>
+      <w:lvlText w:val="%3."/>
+      <w:lvlJc w:val="right"/>
+      <w:pPr>
+        <w:ind w:left="2160" w:hanging="180"/>
+      </w:pPr>
+    </w:lvl>
+    <w:lvl w:ilvl="3" w:tplc="0409000F" w:tentative="1">
+      <w:start w:val="1"/>
+      <w:numFmt w:val="decimal"/>
+      <w:lvlText w:val="%4."/>
+      <w:lvlJc w:val="left"/>
+      <w:pPr>
+        <w:ind w:left="2880" w:hanging="360"/>
+      </w:pPr>
+    </w:lvl>
+    <w:lvl w:ilvl="4" w:tplc="04090019" w:tentative="1">
+      <w:start w:val="1"/>
+      <w:numFmt w:val="lowerLetter"/>
+      <w:lvlText w:val="%5."/>
+      <w:lvlJc w:val="left"/>
+      <w:pPr>
+        <w:ind w:left="3600" w:hanging="360"/>
+      </w:pPr>
+    </w:lvl>
+    <w:lvl w:ilvl="5" w:tplc="0409001B" w:tentative="1">
+      <w:start w:val="1"/>
+      <w:numFmt w:val="lowerRoman"/>
+      <w:lvlText w:val="%6."/>
+      <w:lvlJc w:val="right"/>
+      <w:pPr>
+        <w:ind w:left="4320" w:hanging="180"/>
+      </w:pPr>
+    </w:lvl>
+    <w:lvl w:ilvl="6" w:tplc="0409000F" w:tentative="1">
+      <w:start w:val="1"/>
+      <w:numFmt w:val="decimal"/>
+      <w:lvlText w:val="%7."/>
+      <w:lvlJc w:val="left"/>
+      <w:pPr>
+        <w:ind w:left="5040" w:hanging="360"/>
+      </w:pPr>
+    </w:lvl>
+    <w:lvl w:ilvl="7" w:tplc="04090019" w:tentative="1">
+      <w:start w:val="1"/>
+      <w:numFmt w:val="lowerLetter"/>
+      <w:lvlText w:val="%8."/>
+      <w:lvlJc w:val="left"/>
+      <w:pPr>
+        <w:ind w:left="5760" w:hanging="360"/>
+      </w:pPr>
+    </w:lvl>
+    <w:lvl w:ilvl="8" w:tplc="0409001B" w:tentative="1">
+      <w:start w:val="1"/>
+      <w:numFmt w:val="lowerRoman"/>
+      <w:lvlText w:val="%9."/>
+      <w:lvlJc w:val="right"/>
+      <w:pPr>
+        <w:ind w:left="6480" w:hanging="180"/>
+      </w:pPr>
+    </w:lvl>
+  </w:abstractNum>
+  <w:abstractNum w:abstractNumId="12">
     <w:nsid w:val="737F2B23"/>
     <w:multiLevelType w:val="hybridMultilevel"/>
     <w:tmpl w:val="3C76E280"/>
@@ -947,7 +2067,7 @@
       </w:rPr>
     </w:lvl>
   </w:abstractNum>
-  <w:abstractNum w:abstractNumId="5">
+  <w:abstractNum w:abstractNumId="13">
     <w:nsid w:val="745658F0"/>
     <w:multiLevelType w:val="hybridMultilevel"/>
     <w:tmpl w:val="9062A882"/>
@@ -957,7 +2077,7 @@
       <w:lvlText w:val="%1.)"/>
       <w:lvlJc w:val="left"/>
       <w:pPr>
-        <w:ind w:left="720" w:hanging="360"/>
+        <w:ind w:left="1080" w:hanging="360"/>
       </w:pPr>
       <w:rPr>
         <w:rFonts w:hint="default"/>
@@ -969,7 +2089,7 @@
       <w:lvlText w:val="%2."/>
       <w:lvlJc w:val="left"/>
       <w:pPr>
-        <w:ind w:left="1440" w:hanging="360"/>
+        <w:ind w:left="1800" w:hanging="360"/>
       </w:pPr>
     </w:lvl>
     <w:lvl w:ilvl="2" w:tplc="0409001B" w:tentative="1">
@@ -978,7 +2098,7 @@
       <w:lvlText w:val="%3."/>
       <w:lvlJc w:val="right"/>
       <w:pPr>
-        <w:ind w:left="2160" w:hanging="180"/>
+        <w:ind w:left="2520" w:hanging="180"/>
       </w:pPr>
     </w:lvl>
     <w:lvl w:ilvl="3" w:tplc="0409000F" w:tentative="1">
@@ -987,7 +2107,7 @@
       <w:lvlText w:val="%4."/>
       <w:lvlJc w:val="left"/>
       <w:pPr>
-        <w:ind w:left="2880" w:hanging="360"/>
+        <w:ind w:left="3240" w:hanging="360"/>
       </w:pPr>
     </w:lvl>
     <w:lvl w:ilvl="4" w:tplc="04090019" w:tentative="1">
@@ -996,7 +2116,7 @@
       <w:lvlText w:val="%5."/>
       <w:lvlJc w:val="left"/>
       <w:pPr>
-        <w:ind w:left="3600" w:hanging="360"/>
+        <w:ind w:left="3960" w:hanging="360"/>
       </w:pPr>
     </w:lvl>
     <w:lvl w:ilvl="5" w:tplc="0409001B" w:tentative="1">
@@ -1005,7 +2125,7 @@
       <w:lvlText w:val="%6."/>
       <w:lvlJc w:val="right"/>
       <w:pPr>
-        <w:ind w:left="4320" w:hanging="180"/>
+        <w:ind w:left="4680" w:hanging="180"/>
       </w:pPr>
     </w:lvl>
     <w:lvl w:ilvl="6" w:tplc="0409000F" w:tentative="1">
@@ -1014,7 +2134,7 @@
       <w:lvlText w:val="%7."/>
       <w:lvlJc w:val="left"/>
       <w:pPr>
-        <w:ind w:left="5040" w:hanging="360"/>
+        <w:ind w:left="5400" w:hanging="360"/>
       </w:pPr>
     </w:lvl>
     <w:lvl w:ilvl="7" w:tplc="04090019" w:tentative="1">
@@ -1023,7 +2143,7 @@
       <w:lvlText w:val="%8."/>
       <w:lvlJc w:val="left"/>
       <w:pPr>
-        <w:ind w:left="5760" w:hanging="360"/>
+        <w:ind w:left="6120" w:hanging="360"/>
       </w:pPr>
     </w:lvl>
     <w:lvl w:ilvl="8" w:tplc="0409001B" w:tentative="1">
@@ -1032,11 +2152,100 @@
       <w:lvlText w:val="%9."/>
       <w:lvlJc w:val="right"/>
       <w:pPr>
+        <w:ind w:left="6840" w:hanging="180"/>
+      </w:pPr>
+    </w:lvl>
+  </w:abstractNum>
+  <w:abstractNum w:abstractNumId="14">
+    <w:nsid w:val="74DF57C2"/>
+    <w:multiLevelType w:val="hybridMultilevel"/>
+    <w:tmpl w:val="777C5F4C"/>
+    <w:lvl w:ilvl="0" w:tplc="5B0651F4">
+      <w:start w:val="1"/>
+      <w:numFmt w:val="decimal"/>
+      <w:lvlText w:val="%1"/>
+      <w:lvlJc w:val="left"/>
+      <w:pPr>
+        <w:ind w:left="720" w:hanging="360"/>
+      </w:pPr>
+      <w:rPr>
+        <w:rFonts w:hint="default"/>
+      </w:rPr>
+    </w:lvl>
+    <w:lvl w:ilvl="1" w:tplc="04090019" w:tentative="1">
+      <w:start w:val="1"/>
+      <w:numFmt w:val="lowerLetter"/>
+      <w:lvlText w:val="%2."/>
+      <w:lvlJc w:val="left"/>
+      <w:pPr>
+        <w:ind w:left="1440" w:hanging="360"/>
+      </w:pPr>
+    </w:lvl>
+    <w:lvl w:ilvl="2" w:tplc="0409001B" w:tentative="1">
+      <w:start w:val="1"/>
+      <w:numFmt w:val="lowerRoman"/>
+      <w:lvlText w:val="%3."/>
+      <w:lvlJc w:val="right"/>
+      <w:pPr>
+        <w:ind w:left="2160" w:hanging="180"/>
+      </w:pPr>
+    </w:lvl>
+    <w:lvl w:ilvl="3" w:tplc="0409000F" w:tentative="1">
+      <w:start w:val="1"/>
+      <w:numFmt w:val="decimal"/>
+      <w:lvlText w:val="%4."/>
+      <w:lvlJc w:val="left"/>
+      <w:pPr>
+        <w:ind w:left="2880" w:hanging="360"/>
+      </w:pPr>
+    </w:lvl>
+    <w:lvl w:ilvl="4" w:tplc="04090019" w:tentative="1">
+      <w:start w:val="1"/>
+      <w:numFmt w:val="lowerLetter"/>
+      <w:lvlText w:val="%5."/>
+      <w:lvlJc w:val="left"/>
+      <w:pPr>
+        <w:ind w:left="3600" w:hanging="360"/>
+      </w:pPr>
+    </w:lvl>
+    <w:lvl w:ilvl="5" w:tplc="0409001B" w:tentative="1">
+      <w:start w:val="1"/>
+      <w:numFmt w:val="lowerRoman"/>
+      <w:lvlText w:val="%6."/>
+      <w:lvlJc w:val="right"/>
+      <w:pPr>
+        <w:ind w:left="4320" w:hanging="180"/>
+      </w:pPr>
+    </w:lvl>
+    <w:lvl w:ilvl="6" w:tplc="0409000F" w:tentative="1">
+      <w:start w:val="1"/>
+      <w:numFmt w:val="decimal"/>
+      <w:lvlText w:val="%7."/>
+      <w:lvlJc w:val="left"/>
+      <w:pPr>
+        <w:ind w:left="5040" w:hanging="360"/>
+      </w:pPr>
+    </w:lvl>
+    <w:lvl w:ilvl="7" w:tplc="04090019" w:tentative="1">
+      <w:start w:val="1"/>
+      <w:numFmt w:val="lowerLetter"/>
+      <w:lvlText w:val="%8."/>
+      <w:lvlJc w:val="left"/>
+      <w:pPr>
+        <w:ind w:left="5760" w:hanging="360"/>
+      </w:pPr>
+    </w:lvl>
+    <w:lvl w:ilvl="8" w:tplc="0409001B" w:tentative="1">
+      <w:start w:val="1"/>
+      <w:numFmt w:val="lowerRoman"/>
+      <w:lvlText w:val="%9."/>
+      <w:lvlJc w:val="right"/>
+      <w:pPr>
         <w:ind w:left="6480" w:hanging="180"/>
       </w:pPr>
     </w:lvl>
   </w:abstractNum>
-  <w:abstractNum w:abstractNumId="6">
+  <w:abstractNum w:abstractNumId="15">
     <w:nsid w:val="7F7C12EE"/>
     <w:multiLevelType w:val="hybridMultilevel"/>
     <w:tmpl w:val="54E8AC88"/>
@@ -1046,7 +2255,7 @@
       <w:lvlText w:val="-"/>
       <w:lvlJc w:val="left"/>
       <w:pPr>
-        <w:ind w:left="720" w:hanging="360"/>
+        <w:ind w:left="1080" w:hanging="360"/>
       </w:pPr>
       <w:rPr>
         <w:rFonts w:ascii="Calibri" w:eastAsiaTheme="minorHAnsi" w:hAnsi="Calibri" w:cstheme="minorBidi" w:hint="default"/>
@@ -1058,7 +2267,7 @@
       <w:lvlText w:val="-"/>
       <w:lvlJc w:val="left"/>
       <w:pPr>
-        <w:ind w:left="1440" w:hanging="360"/>
+        <w:ind w:left="1800" w:hanging="360"/>
       </w:pPr>
       <w:rPr>
         <w:rFonts w:ascii="Calibri" w:eastAsiaTheme="minorHAnsi" w:hAnsi="Calibri" w:cstheme="minorBidi" w:hint="default"/>
@@ -1070,7 +2279,7 @@
       <w:lvlText w:val=""/>
       <w:lvlJc w:val="left"/>
       <w:pPr>
-        <w:ind w:left="2160" w:hanging="360"/>
+        <w:ind w:left="2520" w:hanging="360"/>
       </w:pPr>
       <w:rPr>
         <w:rFonts w:ascii="Wingdings" w:hAnsi="Wingdings" w:hint="default"/>
@@ -1082,7 +2291,7 @@
       <w:lvlText w:val=""/>
       <w:lvlJc w:val="left"/>
       <w:pPr>
-        <w:ind w:left="2880" w:hanging="360"/>
+        <w:ind w:left="3240" w:hanging="360"/>
       </w:pPr>
       <w:rPr>
         <w:rFonts w:ascii="Symbol" w:hAnsi="Symbol" w:hint="default"/>
@@ -1094,7 +2303,7 @@
       <w:lvlText w:val="o"/>
       <w:lvlJc w:val="left"/>
       <w:pPr>
-        <w:ind w:left="3600" w:hanging="360"/>
+        <w:ind w:left="3960" w:hanging="360"/>
       </w:pPr>
       <w:rPr>
         <w:rFonts w:ascii="Courier New" w:hAnsi="Courier New" w:cs="Courier New" w:hint="default"/>
@@ -1106,7 +2315,7 @@
       <w:lvlText w:val=""/>
       <w:lvlJc w:val="left"/>
       <w:pPr>
-        <w:ind w:left="4320" w:hanging="360"/>
+        <w:ind w:left="4680" w:hanging="360"/>
       </w:pPr>
       <w:rPr>
         <w:rFonts w:ascii="Wingdings" w:hAnsi="Wingdings" w:hint="default"/>
@@ -1118,7 +2327,7 @@
       <w:lvlText w:val=""/>
       <w:lvlJc w:val="left"/>
       <w:pPr>
-        <w:ind w:left="5040" w:hanging="360"/>
+        <w:ind w:left="5400" w:hanging="360"/>
       </w:pPr>
       <w:rPr>
         <w:rFonts w:ascii="Symbol" w:hAnsi="Symbol" w:hint="default"/>
@@ -1130,7 +2339,7 @@
       <w:lvlText w:val="o"/>
       <w:lvlJc w:val="left"/>
       <w:pPr>
-        <w:ind w:left="5760" w:hanging="360"/>
+        <w:ind w:left="6120" w:hanging="360"/>
       </w:pPr>
       <w:rPr>
         <w:rFonts w:ascii="Courier New" w:hAnsi="Courier New" w:cs="Courier New" w:hint="default"/>
@@ -1142,7 +2351,7 @@
       <w:lvlText w:val=""/>
       <w:lvlJc w:val="left"/>
       <w:pPr>
-        <w:ind w:left="6480" w:hanging="360"/>
+        <w:ind w:left="6840" w:hanging="360"/>
       </w:pPr>
       <w:rPr>
         <w:rFonts w:ascii="Wingdings" w:hAnsi="Wingdings" w:hint="default"/>
@@ -1150,25 +2359,52 @@
     </w:lvl>
   </w:abstractNum>
   <w:num w:numId="1">
-    <w:abstractNumId w:val="3"/>
+    <w:abstractNumId w:val="8"/>
   </w:num>
   <w:num w:numId="2">
-    <w:abstractNumId w:val="1"/>
+    <w:abstractNumId w:val="4"/>
   </w:num>
   <w:num w:numId="3">
-    <w:abstractNumId w:val="6"/>
+    <w:abstractNumId w:val="15"/>
   </w:num>
   <w:num w:numId="4">
-    <w:abstractNumId w:val="2"/>
+    <w:abstractNumId w:val="5"/>
   </w:num>
   <w:num w:numId="5">
     <w:abstractNumId w:val="0"/>
   </w:num>
   <w:num w:numId="6">
-    <w:abstractNumId w:val="5"/>
+    <w:abstractNumId w:val="13"/>
   </w:num>
   <w:num w:numId="7">
-    <w:abstractNumId w:val="4"/>
+    <w:abstractNumId w:val="12"/>
+  </w:num>
+  <w:num w:numId="8">
+    <w:abstractNumId w:val="6"/>
+  </w:num>
+  <w:num w:numId="9">
+    <w:abstractNumId w:val="1"/>
+  </w:num>
+  <w:num w:numId="10">
+    <w:abstractNumId w:val="9"/>
+  </w:num>
+  <w:num w:numId="11">
+    <w:abstractNumId w:val="2"/>
+  </w:num>
+  <w:num w:numId="12">
+    <w:abstractNumId w:val="10"/>
+  </w:num>
+  <w:num w:numId="13">
+    <w:abstractNumId w:val="14"/>
+  </w:num>
+  <w:num w:numId="14">
+    <w:abstractNumId w:val="7"/>
+  </w:num>
+  <w:num w:numId="15">
+    <w:abstractNumId w:val="11"/>
+  </w:num>
+  <w:num w:numId="16">
+    <w:abstractNumId w:val="3"/>
   </w:num>
 </w:numbering>
 </file>
@@ -1402,6 +2638,30 @@
       <w:color w:val="4F81BD" w:themeColor="accent1"/>
     </w:rPr>
   </w:style>
+  <w:style w:type="paragraph" w:styleId="Heading4">
+    <w:name w:val="heading 4"/>
+    <w:basedOn w:val="Normal"/>
+    <w:next w:val="Normal"/>
+    <w:link w:val="Heading4Char"/>
+    <w:uiPriority w:val="9"/>
+    <w:unhideWhenUsed/>
+    <w:qFormat/>
+    <w:rsid w:val="002E7CCC"/>
+    <w:pPr>
+      <w:keepNext/>
+      <w:keepLines/>
+      <w:spacing w:before="200" w:after="0"/>
+      <w:outlineLvl w:val="3"/>
+    </w:pPr>
+    <w:rPr>
+      <w:rFonts w:asciiTheme="majorHAnsi" w:eastAsiaTheme="majorEastAsia" w:hAnsiTheme="majorHAnsi" w:cstheme="majorBidi"/>
+      <w:b/>
+      <w:bCs/>
+      <w:i/>
+      <w:iCs/>
+      <w:color w:val="4F81BD" w:themeColor="accent1"/>
+    </w:rPr>
+  </w:style>
   <w:style w:type="character" w:default="1" w:styleId="DefaultParagraphFont">
     <w:name w:val="Default Paragraph Font"/>
     <w:uiPriority w:val="1"/>
@@ -1559,6 +2819,32 @@
       <w:spacing w:val="15"/>
       <w:sz w:val="24"/>
       <w:szCs w:val="24"/>
+    </w:rPr>
+  </w:style>
+  <w:style w:type="character" w:customStyle="1" w:styleId="Heading4Char">
+    <w:name w:val="Heading 4 Char"/>
+    <w:basedOn w:val="DefaultParagraphFont"/>
+    <w:link w:val="Heading4"/>
+    <w:uiPriority w:val="9"/>
+    <w:rsid w:val="002E7CCC"/>
+    <w:rPr>
+      <w:rFonts w:asciiTheme="majorHAnsi" w:eastAsiaTheme="majorEastAsia" w:hAnsiTheme="majorHAnsi" w:cstheme="majorBidi"/>
+      <w:b/>
+      <w:bCs/>
+      <w:i/>
+      <w:iCs/>
+      <w:color w:val="4F81BD" w:themeColor="accent1"/>
+    </w:rPr>
+  </w:style>
+  <w:style w:type="character" w:styleId="Hyperlink">
+    <w:name w:val="Hyperlink"/>
+    <w:basedOn w:val="DefaultParagraphFont"/>
+    <w:uiPriority w:val="99"/>
+    <w:unhideWhenUsed/>
+    <w:rsid w:val="00402822"/>
+    <w:rPr>
+      <w:color w:val="0000FF" w:themeColor="hyperlink"/>
+      <w:u w:val="single"/>
     </w:rPr>
   </w:style>
 </w:styles>
@@ -1793,6 +3079,30 @@
       <w:color w:val="4F81BD" w:themeColor="accent1"/>
     </w:rPr>
   </w:style>
+  <w:style w:type="paragraph" w:styleId="Heading4">
+    <w:name w:val="heading 4"/>
+    <w:basedOn w:val="Normal"/>
+    <w:next w:val="Normal"/>
+    <w:link w:val="Heading4Char"/>
+    <w:uiPriority w:val="9"/>
+    <w:unhideWhenUsed/>
+    <w:qFormat/>
+    <w:rsid w:val="002E7CCC"/>
+    <w:pPr>
+      <w:keepNext/>
+      <w:keepLines/>
+      <w:spacing w:before="200" w:after="0"/>
+      <w:outlineLvl w:val="3"/>
+    </w:pPr>
+    <w:rPr>
+      <w:rFonts w:asciiTheme="majorHAnsi" w:eastAsiaTheme="majorEastAsia" w:hAnsiTheme="majorHAnsi" w:cstheme="majorBidi"/>
+      <w:b/>
+      <w:bCs/>
+      <w:i/>
+      <w:iCs/>
+      <w:color w:val="4F81BD" w:themeColor="accent1"/>
+    </w:rPr>
+  </w:style>
   <w:style w:type="character" w:default="1" w:styleId="DefaultParagraphFont">
     <w:name w:val="Default Paragraph Font"/>
     <w:uiPriority w:val="1"/>
@@ -1950,6 +3260,32 @@
       <w:spacing w:val="15"/>
       <w:sz w:val="24"/>
       <w:szCs w:val="24"/>
+    </w:rPr>
+  </w:style>
+  <w:style w:type="character" w:customStyle="1" w:styleId="Heading4Char">
+    <w:name w:val="Heading 4 Char"/>
+    <w:basedOn w:val="DefaultParagraphFont"/>
+    <w:link w:val="Heading4"/>
+    <w:uiPriority w:val="9"/>
+    <w:rsid w:val="002E7CCC"/>
+    <w:rPr>
+      <w:rFonts w:asciiTheme="majorHAnsi" w:eastAsiaTheme="majorEastAsia" w:hAnsiTheme="majorHAnsi" w:cstheme="majorBidi"/>
+      <w:b/>
+      <w:bCs/>
+      <w:i/>
+      <w:iCs/>
+      <w:color w:val="4F81BD" w:themeColor="accent1"/>
+    </w:rPr>
+  </w:style>
+  <w:style w:type="character" w:styleId="Hyperlink">
+    <w:name w:val="Hyperlink"/>
+    <w:basedOn w:val="DefaultParagraphFont"/>
+    <w:uiPriority w:val="99"/>
+    <w:unhideWhenUsed/>
+    <w:rsid w:val="00402822"/>
+    <w:rPr>
+      <w:color w:val="0000FF" w:themeColor="hyperlink"/>
+      <w:u w:val="single"/>
     </w:rPr>
   </w:style>
 </w:styles>

</xml_diff>